<commit_message>
Offerte Planning Activiteitendiagram Usecase
Volledig afgemaakt definitief.
</commit_message>
<xml_diff>
--- a/Documentatie/Kerntaak-1/1.1.3 offerte/2017-02-16_Offerte_V1.docx
+++ b/Documentatie/Kerntaak-1/1.1.3 offerte/2017-02-16_Offerte_V1.docx
@@ -19,136 +19,10 @@
               <w:noProof/>
               <w:lang w:eastAsia="nl-NL"/>
             </w:rPr>
-            <w:drawing>
-              <wp:anchor distT="0" distB="0" distL="114300" distR="114300" simplePos="0" relativeHeight="251662336" behindDoc="0" locked="0" layoutInCell="1" allowOverlap="1" wp14:anchorId="44B080F5" wp14:editId="425009A6">
-                <wp:simplePos x="0" y="0"/>
-                <wp:positionH relativeFrom="column">
-                  <wp:posOffset>514754</wp:posOffset>
-                </wp:positionH>
-                <wp:positionV relativeFrom="paragraph">
-                  <wp:posOffset>7216</wp:posOffset>
-                </wp:positionV>
-                <wp:extent cx="3843020" cy="647700"/>
-                <wp:effectExtent l="0" t="0" r="5080" b="0"/>
-                <wp:wrapNone/>
-                <wp:docPr id="2" name="Afbeelding 2"/>
-                <wp:cNvGraphicFramePr>
-                  <a:graphicFrameLocks xmlns:a="http://schemas.openxmlformats.org/drawingml/2006/main" noChangeAspect="1"/>
-                </wp:cNvGraphicFramePr>
-                <a:graphic xmlns:a="http://schemas.openxmlformats.org/drawingml/2006/main">
-                  <a:graphicData uri="http://schemas.openxmlformats.org/drawingml/2006/picture">
-                    <pic:pic xmlns:pic="http://schemas.openxmlformats.org/drawingml/2006/picture">
-                      <pic:nvPicPr>
-                        <pic:cNvPr id="0" name="Picture 2"/>
-                        <pic:cNvPicPr>
-                          <a:picLocks noChangeAspect="1" noChangeArrowheads="1"/>
-                        </pic:cNvPicPr>
-                      </pic:nvPicPr>
-                      <pic:blipFill>
-                        <a:blip r:embed="rId9">
-                          <a:extLst>
-                            <a:ext uri="{28A0092B-C50C-407E-A947-70E740481C1C}">
-                              <a14:useLocalDpi xmlns:a14="http://schemas.microsoft.com/office/drawing/2010/main" val="0"/>
-                            </a:ext>
-                          </a:extLst>
-                        </a:blip>
-                        <a:srcRect/>
-                        <a:stretch>
-                          <a:fillRect/>
-                        </a:stretch>
-                      </pic:blipFill>
-                      <pic:spPr bwMode="auto">
-                        <a:xfrm>
-                          <a:off x="0" y="0"/>
-                          <a:ext cx="3843020" cy="647700"/>
-                        </a:xfrm>
-                        <a:prstGeom prst="rect">
-                          <a:avLst/>
-                        </a:prstGeom>
-                        <a:noFill/>
-                      </pic:spPr>
-                    </pic:pic>
-                  </a:graphicData>
-                </a:graphic>
-                <wp14:sizeRelH relativeFrom="margin">
-                  <wp14:pctWidth>0</wp14:pctWidth>
-                </wp14:sizeRelH>
-                <wp14:sizeRelV relativeFrom="margin">
-                  <wp14:pctHeight>0</wp14:pctHeight>
-                </wp14:sizeRelV>
-              </wp:anchor>
-            </w:drawing>
-          </w:r>
-          <w:r>
-            <w:rPr>
-              <w:noProof/>
-              <w:lang w:eastAsia="nl-NL"/>
-            </w:rPr>
-            <w:drawing>
-              <wp:anchor distT="0" distB="0" distL="114300" distR="114300" simplePos="0" relativeHeight="251667456" behindDoc="0" locked="0" layoutInCell="1" allowOverlap="1" wp14:anchorId="138F0C8F" wp14:editId="71E188F6">
-                <wp:simplePos x="0" y="0"/>
-                <wp:positionH relativeFrom="margin">
-                  <wp:posOffset>1273063</wp:posOffset>
-                </wp:positionH>
-                <wp:positionV relativeFrom="paragraph">
-                  <wp:posOffset>2446193</wp:posOffset>
-                </wp:positionV>
-                <wp:extent cx="2313710" cy="1039091"/>
-                <wp:effectExtent l="0" t="0" r="0" b="8890"/>
-                <wp:wrapNone/>
-                <wp:docPr id="5" name="Afbeelding 5"/>
-                <wp:cNvGraphicFramePr>
-                  <a:graphicFrameLocks xmlns:a="http://schemas.openxmlformats.org/drawingml/2006/main" noChangeAspect="1"/>
-                </wp:cNvGraphicFramePr>
-                <a:graphic xmlns:a="http://schemas.openxmlformats.org/drawingml/2006/main">
-                  <a:graphicData uri="http://schemas.openxmlformats.org/drawingml/2006/picture">
-                    <pic:pic xmlns:pic="http://schemas.openxmlformats.org/drawingml/2006/picture">
-                      <pic:nvPicPr>
-                        <pic:cNvPr id="5" name="Image636228400665325432.png"/>
-                        <pic:cNvPicPr/>
-                      </pic:nvPicPr>
-                      <pic:blipFill>
-                        <a:blip r:embed="rId10">
-                          <a:extLst>
-                            <a:ext uri="{28A0092B-C50C-407E-A947-70E740481C1C}">
-                              <a14:useLocalDpi xmlns:a14="http://schemas.microsoft.com/office/drawing/2010/main" val="0"/>
-                            </a:ext>
-                          </a:extLst>
-                        </a:blip>
-                        <a:stretch>
-                          <a:fillRect/>
-                        </a:stretch>
-                      </pic:blipFill>
-                      <pic:spPr>
-                        <a:xfrm>
-                          <a:off x="0" y="0"/>
-                          <a:ext cx="2341097" cy="1051391"/>
-                        </a:xfrm>
-                        <a:prstGeom prst="rect">
-                          <a:avLst/>
-                        </a:prstGeom>
-                      </pic:spPr>
-                    </pic:pic>
-                  </a:graphicData>
-                </a:graphic>
-                <wp14:sizeRelH relativeFrom="margin">
-                  <wp14:pctWidth>0</wp14:pctWidth>
-                </wp14:sizeRelH>
-                <wp14:sizeRelV relativeFrom="margin">
-                  <wp14:pctHeight>0</wp14:pctHeight>
-                </wp14:sizeRelV>
-              </wp:anchor>
-            </w:drawing>
-          </w:r>
-          <w:r>
-            <w:rPr>
-              <w:noProof/>
-              <w:lang w:eastAsia="nl-NL"/>
-            </w:rPr>
             <mc:AlternateContent>
               <mc:Choice Requires="wps">
                 <w:drawing>
-                  <wp:anchor distT="0" distB="0" distL="182880" distR="182880" simplePos="0" relativeHeight="251660288" behindDoc="0" locked="0" layoutInCell="1" allowOverlap="1" wp14:anchorId="74503C5A" wp14:editId="4528339E">
+                  <wp:anchor distT="0" distB="0" distL="182880" distR="182880" simplePos="0" relativeHeight="251660288" behindDoc="0" locked="0" layoutInCell="1" allowOverlap="1" wp14:anchorId="02B20A61" wp14:editId="0344DBF2">
                     <wp:simplePos x="0" y="0"/>
                     <wp:positionH relativeFrom="margin">
                       <wp:posOffset>506095</wp:posOffset>
@@ -365,7 +239,7 @@
               </mc:Choice>
               <mc:Fallback>
                 <w:pict>
-                  <v:shapetype w14:anchorId="4BA9BF1C" id="_x0000_t202" coordsize="21600,21600" o:spt="202" path="m,l,21600r21600,l21600,xe">
+                  <v:shapetype w14:anchorId="74503C5A" id="_x0000_t202" coordsize="21600,21600" o:spt="202" path="m,l,21600r21600,l21600,xe">
                     <v:stroke joinstyle="miter"/>
                     <v:path gradientshapeok="t" o:connecttype="rect"/>
                   </v:shapetype>
@@ -536,7 +410,7 @@
             <mc:AlternateContent>
               <mc:Choice Requires="wps">
                 <w:drawing>
-                  <wp:anchor distT="0" distB="0" distL="114300" distR="114300" simplePos="0" relativeHeight="251666432" behindDoc="1" locked="0" layoutInCell="1" allowOverlap="1" wp14:anchorId="32511608" wp14:editId="6BC6FE61">
+                  <wp:anchor distT="0" distB="0" distL="114300" distR="114300" simplePos="0" relativeHeight="251666432" behindDoc="1" locked="0" layoutInCell="1" allowOverlap="1" wp14:anchorId="03B688F2" wp14:editId="0CB04E9B">
                     <wp:simplePos x="0" y="0"/>
                     <wp:positionH relativeFrom="margin">
                       <wp:align>center</wp:align>
@@ -669,7 +543,7 @@
             <mc:AlternateContent>
               <mc:Choice Requires="wps">
                 <w:drawing>
-                  <wp:anchor distT="0" distB="0" distL="114300" distR="114300" simplePos="0" relativeHeight="251659264" behindDoc="0" locked="0" layoutInCell="1" allowOverlap="1" wp14:anchorId="4C19C866" wp14:editId="1429BFF5">
+                  <wp:anchor distT="0" distB="0" distL="114300" distR="114300" simplePos="0" relativeHeight="251659264" behindDoc="0" locked="0" layoutInCell="1" allowOverlap="1" wp14:anchorId="62C43FFA" wp14:editId="1DD73845">
                     <wp:simplePos x="0" y="0"/>
                     <wp:positionH relativeFrom="margin">
                       <wp:align>right</wp:align>
@@ -850,7 +724,7 @@
           <w:pPr>
             <w:pStyle w:val="Kop1"/>
           </w:pPr>
-          <w:bookmarkStart w:id="0" w:name="_Toc475357658"/>
+          <w:bookmarkStart w:id="0" w:name="_Toc475518183"/>
           <w:proofErr w:type="spellStart"/>
           <w:r>
             <w:lastRenderedPageBreak/>
@@ -862,6 +736,7 @@
             <w:t xml:space="preserve"> </w:t>
           </w:r>
         </w:p>
+        <w:p/>
         <w:p>
           <w:r>
             <w:t>Onderwerp</w:t>
@@ -884,79 +759,15 @@
         </w:p>
         <w:p>
           <w:r>
+            <w:t>Algemene gegevens:</w:t>
+          </w:r>
+        </w:p>
+        <w:p>
+          <w:r>
             <w:t>Datum: 16</w:t>
           </w:r>
           <w:r>
             <w:t>-02-2017</w:t>
-          </w:r>
-        </w:p>
-        <w:p>
-          <w:r>
-            <w:t>Klas: RIO4-APO3A</w:t>
-          </w:r>
-        </w:p>
-        <w:p>
-          <w:r>
-            <w:t xml:space="preserve">Email: </w:t>
-          </w:r>
-          <w:hyperlink r:id="rId11" w:history="1">
-            <w:r>
-              <w:rPr>
-                <w:rStyle w:val="Hyperlink"/>
-              </w:rPr>
-              <w:t>d204717@edu.rocwb.nl</w:t>
-            </w:r>
-          </w:hyperlink>
-        </w:p>
-        <w:p>
-          <w:r>
-            <w:t xml:space="preserve">Adres: </w:t>
-          </w:r>
-          <w:proofErr w:type="spellStart"/>
-          <w:r>
-            <w:t>Ter</w:t>
-          </w:r>
-          <w:r>
-            <w:t>h</w:t>
-          </w:r>
-          <w:r>
-            <w:t>e</w:t>
-          </w:r>
-          <w:r>
-            <w:t>ij</w:t>
-          </w:r>
-          <w:r>
-            <w:t>denseweg</w:t>
-          </w:r>
-          <w:proofErr w:type="spellEnd"/>
-          <w:r>
-            <w:t xml:space="preserve"> 350, Breda</w:t>
-          </w:r>
-        </w:p>
-        <w:p>
-          <w:r>
-            <w:t>Telefoon: 06-83712864</w:t>
-          </w:r>
-        </w:p>
-        <w:p>
-          <w:r>
-            <w:t xml:space="preserve">KvK-nummer: </w:t>
-          </w:r>
-          <w:r>
-            <w:t>17210278</w:t>
-          </w:r>
-        </w:p>
-        <w:p>
-          <w:proofErr w:type="gramStart"/>
-          <w:r>
-            <w:t>btw</w:t>
-          </w:r>
-          <w:proofErr w:type="gramEnd"/>
-          <w:r>
-            <w:t>:</w:t>
-          </w:r>
-          <w:r>
-            <w:t xml:space="preserve"> 818375048B01</w:t>
           </w:r>
         </w:p>
         <w:p>
@@ -983,6 +794,96 @@
           <w:r>
             <w:t>, 2017</w:t>
           </w:r>
+        </w:p>
+        <w:p/>
+        <w:p>
+          <w:r>
+            <w:t>Radius College:</w:t>
+          </w:r>
+        </w:p>
+        <w:p>
+          <w:r>
+            <w:t>Klas: RIO4-APO3A</w:t>
+          </w:r>
+        </w:p>
+        <w:p>
+          <w:r>
+            <w:t xml:space="preserve">Email: </w:t>
+          </w:r>
+          <w:hyperlink r:id="rId9" w:history="1">
+            <w:r>
+              <w:rPr>
+                <w:rStyle w:val="Hyperlink"/>
+              </w:rPr>
+              <w:t>d204717@edu.rocwb.nl</w:t>
+            </w:r>
+          </w:hyperlink>
+        </w:p>
+        <w:p>
+          <w:r>
+            <w:t xml:space="preserve">Adres: </w:t>
+          </w:r>
+          <w:proofErr w:type="spellStart"/>
+          <w:r>
+            <w:t>Terheijdenseweg</w:t>
+          </w:r>
+          <w:proofErr w:type="spellEnd"/>
+          <w:r>
+            <w:t xml:space="preserve"> 350, Breda</w:t>
+          </w:r>
+        </w:p>
+        <w:p>
+          <w:r>
+            <w:t>Telefoon: 06-83712864</w:t>
+          </w:r>
+        </w:p>
+        <w:p>
+          <w:r>
+            <w:t xml:space="preserve">KvK-nummer: </w:t>
+          </w:r>
+          <w:r>
+            <w:t>17210278</w:t>
+          </w:r>
+        </w:p>
+        <w:p>
+          <w:r>
+            <w:t>Btw</w:t>
+          </w:r>
+          <w:r>
+            <w:t>:</w:t>
+          </w:r>
+          <w:r>
+            <w:t xml:space="preserve"> 818375048B01</w:t>
+          </w:r>
+        </w:p>
+        <w:p/>
+        <w:p>
+          <w:r>
+            <w:t>E-Division:</w:t>
+          </w:r>
+        </w:p>
+        <w:p>
+          <w:r>
+            <w:t>Adres: Jan steenlaan 60, Oosterhout</w:t>
+          </w:r>
+        </w:p>
+        <w:p>
+          <w:r>
+            <w:t xml:space="preserve">Email: </w:t>
+          </w:r>
+          <w:hyperlink r:id="rId10" w:history="1">
+            <w:r>
+              <w:rPr>
+                <w:rStyle w:val="Hyperlink"/>
+              </w:rPr>
+              <w:t>info@edivision.nl</w:t>
+            </w:r>
+          </w:hyperlink>
+        </w:p>
+        <w:p>
+          <w:r>
+            <w:t>Telefoon: 0683777308, 0621886185</w:t>
+          </w:r>
           <w:r>
             <w:br w:type="page"/>
           </w:r>
@@ -994,7 +895,7 @@
               <w:rStyle w:val="Kop1Char"/>
             </w:rPr>
           </w:pPr>
-          <w:bookmarkStart w:id="1" w:name="_Toc475357659"/>
+          <w:bookmarkStart w:id="1" w:name="_Toc475518184"/>
           <w:proofErr w:type="spellStart"/>
           <w:r>
             <w:rPr>
@@ -1050,7 +951,7 @@
           <w:r>
             <w:fldChar w:fldCharType="separate"/>
           </w:r>
-          <w:hyperlink w:anchor="_Toc475357658" w:history="1">
+          <w:hyperlink w:anchor="_Toc475518183" w:history="1">
             <w:r>
               <w:rPr>
                 <w:rStyle w:val="Hyperlink"/>
@@ -1077,7 +978,7 @@
                 <w:noProof/>
                 <w:webHidden/>
               </w:rPr>
-              <w:instrText xml:space="preserve"> PAGEREF _Toc475357658 \h </w:instrText>
+              <w:instrText xml:space="preserve"> PAGEREF _Toc475518183 \h </w:instrText>
             </w:r>
             <w:r>
               <w:rPr>
@@ -1120,7 +1021,7 @@
               <w:lang w:val="nl-NL" w:eastAsia="nl-NL"/>
             </w:rPr>
           </w:pPr>
-          <w:hyperlink w:anchor="_Toc475357659" w:history="1">
+          <w:hyperlink w:anchor="_Toc475518184" w:history="1">
             <w:r>
               <w:rPr>
                 <w:rStyle w:val="Hyperlink"/>
@@ -1147,7 +1048,7 @@
                 <w:noProof/>
                 <w:webHidden/>
               </w:rPr>
-              <w:instrText xml:space="preserve"> PAGEREF _Toc475357659 \h </w:instrText>
+              <w:instrText xml:space="preserve"> PAGEREF _Toc475518184 \h </w:instrText>
             </w:r>
             <w:r>
               <w:rPr>
@@ -1190,7 +1091,7 @@
               <w:lang w:val="nl-NL" w:eastAsia="nl-NL"/>
             </w:rPr>
           </w:pPr>
-          <w:hyperlink w:anchor="_Toc475357660" w:history="1">
+          <w:hyperlink w:anchor="_Toc475518185" w:history="1">
             <w:r>
               <w:rPr>
                 <w:rStyle w:val="Hyperlink"/>
@@ -1217,7 +1118,7 @@
                 <w:noProof/>
                 <w:webHidden/>
               </w:rPr>
-              <w:instrText xml:space="preserve"> PAGEREF _Toc475357660 \h </w:instrText>
+              <w:instrText xml:space="preserve"> PAGEREF _Toc475518185 \h </w:instrText>
             </w:r>
             <w:r>
               <w:rPr>
@@ -1260,7 +1161,7 @@
               <w:lang w:val="nl-NL" w:eastAsia="nl-NL"/>
             </w:rPr>
           </w:pPr>
-          <w:hyperlink w:anchor="_Toc475357661" w:history="1">
+          <w:hyperlink w:anchor="_Toc475518186" w:history="1">
             <w:r>
               <w:rPr>
                 <w:rStyle w:val="Hyperlink"/>
@@ -1287,7 +1188,7 @@
                 <w:noProof/>
                 <w:webHidden/>
               </w:rPr>
-              <w:instrText xml:space="preserve"> PAGEREF _Toc475357661 \h </w:instrText>
+              <w:instrText xml:space="preserve"> PAGEREF _Toc475518186 \h </w:instrText>
             </w:r>
             <w:r>
               <w:rPr>
@@ -1330,7 +1231,7 @@
               <w:lang w:val="nl-NL" w:eastAsia="nl-NL"/>
             </w:rPr>
           </w:pPr>
-          <w:hyperlink w:anchor="_Toc475357662" w:history="1">
+          <w:hyperlink w:anchor="_Toc475518187" w:history="1">
             <w:r>
               <w:rPr>
                 <w:rStyle w:val="Hyperlink"/>
@@ -1357,7 +1258,7 @@
                 <w:noProof/>
                 <w:webHidden/>
               </w:rPr>
-              <w:instrText xml:space="preserve"> PAGEREF _Toc475357662 \h </w:instrText>
+              <w:instrText xml:space="preserve"> PAGEREF _Toc475518187 \h </w:instrText>
             </w:r>
             <w:r>
               <w:rPr>
@@ -1400,7 +1301,7 @@
               <w:lang w:val="nl-NL" w:eastAsia="nl-NL"/>
             </w:rPr>
           </w:pPr>
-          <w:hyperlink w:anchor="_Toc475357663" w:history="1">
+          <w:hyperlink w:anchor="_Toc475518188" w:history="1">
             <w:r>
               <w:rPr>
                 <w:rStyle w:val="Hyperlink"/>
@@ -1427,7 +1328,7 @@
                 <w:noProof/>
                 <w:webHidden/>
               </w:rPr>
-              <w:instrText xml:space="preserve"> PAGEREF _Toc475357663 \h </w:instrText>
+              <w:instrText xml:space="preserve"> PAGEREF _Toc475518188 \h </w:instrText>
             </w:r>
             <w:r>
               <w:rPr>
@@ -1479,7 +1380,7 @@
       <w:pPr>
         <w:pStyle w:val="Kop1"/>
       </w:pPr>
-      <w:bookmarkStart w:id="2" w:name="_Toc475357660"/>
+      <w:bookmarkStart w:id="2" w:name="_Toc475518185"/>
       <w:r>
         <w:lastRenderedPageBreak/>
         <w:t>Inleiding</w:t>
@@ -1711,7 +1612,7 @@
       <w:pPr>
         <w:pStyle w:val="Kop1"/>
       </w:pPr>
-      <w:bookmarkStart w:id="3" w:name="_Toc475357661"/>
+      <w:bookmarkStart w:id="3" w:name="_Toc475518186"/>
       <w:r>
         <w:lastRenderedPageBreak/>
         <w:t>Budget</w:t>
@@ -2050,7 +1951,7 @@
                 <w:szCs w:val="18"/>
                 <w:lang w:eastAsia="nl-NL"/>
               </w:rPr>
-              <w:t>00-</w:t>
+              <w:t>00</w:t>
             </w:r>
           </w:p>
         </w:tc>
@@ -2125,7 +2026,7 @@
                 <w:szCs w:val="18"/>
                 <w:lang w:eastAsia="nl-NL"/>
               </w:rPr>
-              <w:t>,00-</w:t>
+              <w:t>,00</w:t>
             </w:r>
           </w:p>
         </w:tc>
@@ -2197,7 +2098,7 @@
                 <w:szCs w:val="18"/>
                 <w:lang w:eastAsia="nl-NL"/>
               </w:rPr>
-              <w:t>,00-</w:t>
+              <w:t>,00</w:t>
             </w:r>
           </w:p>
         </w:tc>
@@ -2272,7 +2173,7 @@
                 <w:szCs w:val="18"/>
                 <w:lang w:eastAsia="nl-NL"/>
               </w:rPr>
-              <w:t>00,00-</w:t>
+              <w:t>00,00</w:t>
             </w:r>
           </w:p>
         </w:tc>
@@ -2344,7 +2245,7 @@
                 <w:szCs w:val="18"/>
                 <w:lang w:eastAsia="nl-NL"/>
               </w:rPr>
-              <w:t>,00-</w:t>
+              <w:t>,00</w:t>
             </w:r>
           </w:p>
         </w:tc>
@@ -2419,7 +2320,7 @@
                 <w:szCs w:val="18"/>
                 <w:lang w:eastAsia="nl-NL"/>
               </w:rPr>
-              <w:t>,00-</w:t>
+              <w:t>,00</w:t>
             </w:r>
           </w:p>
         </w:tc>
@@ -2529,15 +2430,6 @@
               </w:rPr>
               <w:t>00</w:t>
             </w:r>
-            <w:r>
-              <w:rPr>
-                <w:rFonts w:eastAsia="Times New Roman" w:cs="Arial"/>
-                <w:sz w:val="18"/>
-                <w:szCs w:val="18"/>
-                <w:lang w:eastAsia="nl-NL"/>
-              </w:rPr>
-              <w:t>-</w:t>
-            </w:r>
           </w:p>
         </w:tc>
         <w:tc>
@@ -2629,25 +2521,7 @@
                 <w:szCs w:val="18"/>
                 <w:lang w:eastAsia="nl-NL"/>
               </w:rPr>
-              <w:t>,00</w:t>
-            </w:r>
-            <w:r>
-              <w:rPr>
-                <w:rFonts w:eastAsia="Times New Roman" w:cs="Arial"/>
-                <w:sz w:val="18"/>
-                <w:szCs w:val="18"/>
-                <w:lang w:eastAsia="nl-NL"/>
-              </w:rPr>
-              <w:t>-</w:t>
-            </w:r>
-            <w:r>
-              <w:rPr>
-                <w:rFonts w:eastAsia="Times New Roman" w:cs="Arial"/>
-                <w:sz w:val="18"/>
-                <w:szCs w:val="18"/>
-                <w:lang w:eastAsia="nl-NL"/>
-              </w:rPr>
-              <w:t xml:space="preserve"> </w:t>
+              <w:t xml:space="preserve">,00 </w:t>
             </w:r>
             <w:r>
               <w:rPr>
@@ -2740,7 +2614,7 @@
                 <w:szCs w:val="18"/>
                 <w:lang w:eastAsia="nl-NL"/>
               </w:rPr>
-              <w:t>,00-</w:t>
+              <w:t>,00</w:t>
             </w:r>
           </w:p>
         </w:tc>
@@ -2842,7 +2716,7 @@
                 <w:szCs w:val="18"/>
                 <w:lang w:eastAsia="nl-NL"/>
               </w:rPr>
-              <w:t>00,00-</w:t>
+              <w:t>00,00</w:t>
             </w:r>
           </w:p>
         </w:tc>
@@ -2914,7 +2788,7 @@
                 <w:szCs w:val="18"/>
                 <w:lang w:eastAsia="nl-NL"/>
               </w:rPr>
-              <w:t>€ 300,00-</w:t>
+              <w:t>€ 300,00</w:t>
             </w:r>
           </w:p>
         </w:tc>
@@ -2989,7 +2863,7 @@
                 <w:szCs w:val="18"/>
                 <w:lang w:eastAsia="nl-NL"/>
               </w:rPr>
-              <w:t>2.100,00-</w:t>
+              <w:t>2.100,00</w:t>
             </w:r>
           </w:p>
         </w:tc>
@@ -3145,16 +3019,6 @@
               </w:rPr>
               <w:t>925,00</w:t>
             </w:r>
-            <w:r>
-              <w:rPr>
-                <w:rFonts w:cs="Arial"/>
-                <w:b/>
-                <w:bCs/>
-                <w:sz w:val="20"/>
-                <w:szCs w:val="20"/>
-              </w:rPr>
-              <w:t>-</w:t>
-            </w:r>
           </w:p>
         </w:tc>
       </w:tr>
@@ -3274,7 +3138,7 @@
                 <w:sz w:val="20"/>
                 <w:szCs w:val="20"/>
               </w:rPr>
-              <w:t>5-</w:t>
+              <w:t>5</w:t>
             </w:r>
           </w:p>
         </w:tc>
@@ -3340,6 +3204,13 @@
               </w:rPr>
               <w:t>Korting</w:t>
             </w:r>
+            <w:r>
+              <w:rPr>
+                <w:b/>
+                <w:sz w:val="20"/>
+              </w:rPr>
+              <w:t xml:space="preserve"> 100%</w:t>
+            </w:r>
           </w:p>
         </w:tc>
         <w:tc>
@@ -3372,17 +3243,7 @@
                 <w:sz w:val="20"/>
                 <w:szCs w:val="20"/>
               </w:rPr>
-              <w:t xml:space="preserve">%     </w:t>
-            </w:r>
-            <w:r>
-              <w:rPr>
-                <w:rFonts w:cs="Arial"/>
-                <w:b/>
-                <w:bCs/>
-                <w:sz w:val="20"/>
-                <w:szCs w:val="20"/>
-              </w:rPr>
-              <w:t xml:space="preserve"> 100</w:t>
+              <w:t>€   12.925,00</w:t>
             </w:r>
           </w:p>
         </w:tc>
@@ -3513,7 +3374,7 @@
                 <w:sz w:val="20"/>
                 <w:szCs w:val="20"/>
               </w:rPr>
-              <w:t>,00-</w:t>
+              <w:t>,00</w:t>
             </w:r>
           </w:p>
         </w:tc>
@@ -3529,7 +3390,7 @@
       <w:pPr>
         <w:pStyle w:val="Kop1"/>
       </w:pPr>
-      <w:bookmarkStart w:id="4" w:name="_Toc475357662"/>
+      <w:bookmarkStart w:id="4" w:name="_Toc475518187"/>
       <w:r>
         <w:lastRenderedPageBreak/>
         <w:t>Voorwaarden</w:t>
@@ -3554,14 +3415,6 @@
       </w:r>
       <w:r>
         <w:t>.</w:t>
-      </w:r>
-    </w:p>
-    <w:p>
-      <w:r>
-        <w:t xml:space="preserve">- </w:t>
-      </w:r>
-      <w:r>
-        <w:t>Opdrachtgever is verantwoordelijk voor intellectueel eigendom inhoudelijk campagne materiaal en vrijwaar Radius College van elke aansprakelijkheid.</w:t>
       </w:r>
     </w:p>
     <w:p>
@@ -3620,7 +3473,13 @@
         <w:t xml:space="preserve">- </w:t>
       </w:r>
       <w:r>
-        <w:t>Druk en typefouten voorbehouden</w:t>
+        <w:t xml:space="preserve">Druk- </w:t>
+      </w:r>
+      <w:r>
+        <w:t>en typefouten</w:t>
+      </w:r>
+      <w:r>
+        <w:t xml:space="preserve"> voorbehouden</w:t>
       </w:r>
       <w:r>
         <w:t>.</w:t>
@@ -3633,14 +3492,12 @@
       <w:r>
         <w:br w:type="column"/>
       </w:r>
-      <w:bookmarkStart w:id="5" w:name="_Toc475357663"/>
+      <w:bookmarkStart w:id="5" w:name="_Toc475518188"/>
       <w:r>
         <w:lastRenderedPageBreak/>
         <w:t>Voor akkoord opdracht</w:t>
       </w:r>
-      <w:bookmarkStart w:id="6" w:name="_GoBack"/>
       <w:bookmarkEnd w:id="5"/>
-      <w:bookmarkEnd w:id="6"/>
     </w:p>
     <w:p>
       <w:r>
@@ -3687,6 +3544,8 @@
       <w:r>
         <w:t>.</w:t>
       </w:r>
+      <w:bookmarkStart w:id="6" w:name="_GoBack"/>
+      <w:bookmarkEnd w:id="6"/>
     </w:p>
     <w:tbl>
       <w:tblPr>
@@ -3850,7 +3709,7 @@
     </w:tbl>
     <w:p/>
     <w:sectPr>
-      <w:footerReference w:type="default" r:id="rId12"/>
+      <w:footerReference w:type="default" r:id="rId11"/>
       <w:pgSz w:w="11906" w:h="16838"/>
       <w:pgMar w:top="1417" w:right="1417" w:bottom="1417" w:left="1417" w:header="708" w:footer="708" w:gutter="0"/>
       <w:pgNumType w:start="0"/>
@@ -3917,7 +3776,7 @@
           <w:rPr>
             <w:noProof/>
           </w:rPr>
-          <w:t>6</w:t>
+          <w:t>3</w:t>
         </w:r>
         <w:r>
           <w:fldChar w:fldCharType="end"/>
@@ -5547,7 +5406,7 @@
 </file>
 
 <file path=customXml/itemProps2.xml><?xml version="1.0" encoding="utf-8"?>
-<ds:datastoreItem xmlns:ds="http://schemas.openxmlformats.org/officeDocument/2006/customXml" ds:itemID="{8B8E8317-C409-4659-A695-6C3C963BB470}">
+<ds:datastoreItem xmlns:ds="http://schemas.openxmlformats.org/officeDocument/2006/customXml" ds:itemID="{BA704D09-0957-43CD-9EAE-952DA7C78369}">
   <ds:schemaRefs>
     <ds:schemaRef ds:uri="http://schemas.openxmlformats.org/officeDocument/2006/bibliography"/>
   </ds:schemaRefs>

</xml_diff>

<commit_message>
Sequrntie en offerte defitienief
</commit_message>
<xml_diff>
--- a/Documentatie/Kerntaak-1/1.1.3 offerte/2017-02-16_Offerte_V1.docx
+++ b/Documentatie/Kerntaak-1/1.1.3 offerte/2017-02-16_Offerte_V1.docx
@@ -725,13 +725,11 @@
             <w:pStyle w:val="Kop1"/>
           </w:pPr>
           <w:bookmarkStart w:id="0" w:name="_Toc475610343"/>
-          <w:proofErr w:type="spellStart"/>
           <w:r>
             <w:lastRenderedPageBreak/>
             <w:t>Titelvolgblad</w:t>
           </w:r>
           <w:bookmarkEnd w:id="0"/>
-          <w:proofErr w:type="spellEnd"/>
           <w:r>
             <w:t xml:space="preserve"> </w:t>
           </w:r>
@@ -821,15 +819,7 @@
         </w:p>
         <w:p>
           <w:r>
-            <w:t xml:space="preserve">Adres: </w:t>
-          </w:r>
-          <w:proofErr w:type="spellStart"/>
-          <w:r>
-            <w:t>Terheijdenseweg</w:t>
-          </w:r>
-          <w:proofErr w:type="spellEnd"/>
-          <w:r>
-            <w:t xml:space="preserve"> 350, Breda</w:t>
+            <w:t>Adres: Terheijdenseweg 350, Breda</w:t>
           </w:r>
         </w:p>
         <w:p>
@@ -893,7 +883,6 @@
             </w:rPr>
           </w:pPr>
           <w:bookmarkStart w:id="1" w:name="_Toc475610344"/>
-          <w:proofErr w:type="spellStart"/>
           <w:r>
             <w:rPr>
               <w:rStyle w:val="Kop1Char"/>
@@ -901,10 +890,7 @@
             <w:lastRenderedPageBreak/>
             <w:t>Inhoudsopgave</w:t>
           </w:r>
-          <w:bookmarkStart w:id="2" w:name="_GoBack"/>
           <w:bookmarkEnd w:id="1"/>
-          <w:bookmarkEnd w:id="2"/>
-          <w:proofErr w:type="spellEnd"/>
         </w:p>
         <w:p/>
       </w:sdtContent>
@@ -1379,12 +1365,12 @@
       <w:pPr>
         <w:pStyle w:val="Kop1"/>
       </w:pPr>
-      <w:bookmarkStart w:id="3" w:name="_Toc475610345"/>
+      <w:bookmarkStart w:id="2" w:name="_Toc475610345"/>
       <w:r>
         <w:lastRenderedPageBreak/>
         <w:t>Inleiding</w:t>
       </w:r>
-      <w:bookmarkEnd w:id="3"/>
+      <w:bookmarkEnd w:id="2"/>
     </w:p>
     <w:p/>
     <w:p>
@@ -1417,13 +1403,8 @@
       <w:r>
         <w:t xml:space="preserve">. </w:t>
       </w:r>
-      <w:proofErr w:type="gramStart"/>
-      <w:r>
-        <w:t>NU</w:t>
-      </w:r>
-      <w:proofErr w:type="gramEnd"/>
-      <w:r>
-        <w:t>.nl</w:t>
+      <w:r>
+        <w:t>NU.nl</w:t>
       </w:r>
       <w:r>
         <w:t xml:space="preserve"> meldde onlangs</w:t>
@@ -1611,12 +1592,12 @@
       <w:pPr>
         <w:pStyle w:val="Kop1"/>
       </w:pPr>
-      <w:bookmarkStart w:id="4" w:name="_Toc475610346"/>
+      <w:bookmarkStart w:id="3" w:name="_Toc475610346"/>
       <w:r>
         <w:lastRenderedPageBreak/>
         <w:t>Budget</w:t>
       </w:r>
-      <w:bookmarkEnd w:id="4"/>
+      <w:bookmarkEnd w:id="3"/>
     </w:p>
     <w:tbl>
       <w:tblPr>
@@ -2644,6 +2625,17 @@
               </w:rPr>
               <w:t>1</w:t>
             </w:r>
+            <w:r>
+              <w:rPr>
+                <w:rFonts w:eastAsia="Times New Roman" w:cs="Arial"/>
+                <w:sz w:val="18"/>
+                <w:szCs w:val="18"/>
+                <w:lang w:eastAsia="nl-NL"/>
+              </w:rPr>
+              <w:t>0</w:t>
+            </w:r>
+            <w:bookmarkStart w:id="4" w:name="_GoBack"/>
+            <w:bookmarkEnd w:id="4"/>
           </w:p>
         </w:tc>
         <w:tc>
@@ -3472,28 +3464,6 @@
       <w:r>
         <w:t xml:space="preserve"> in twee delen. 30% vooraf en 70% bij oplevering. Elk ander termijn in overleg.</w:t>
       </w:r>
-    </w:p>
-    <w:p>
-      <w:r>
-        <w:t xml:space="preserve">- </w:t>
-      </w:r>
-      <w:r>
-        <w:t xml:space="preserve">Druk- </w:t>
-      </w:r>
-      <w:r>
-        <w:t>en typefouten</w:t>
-      </w:r>
-      <w:r>
-        <w:t xml:space="preserve"> voorbehouden</w:t>
-      </w:r>
-      <w:r>
-        <w:t>.</w:t>
-      </w:r>
-    </w:p>
-    <w:p>
-      <w:pPr>
-        <w:pStyle w:val="Kop1"/>
-      </w:pPr>
       <w:r>
         <w:br w:type="column"/>
       </w:r>
@@ -3510,23 +3480,7 @@
     </w:p>
     <w:p>
       <w:r>
-        <w:t xml:space="preserve">Wij </w:t>
-      </w:r>
-      <w:proofErr w:type="spellStart"/>
-      <w:r>
-        <w:t>Renaldeau</w:t>
-      </w:r>
-      <w:proofErr w:type="spellEnd"/>
-      <w:r>
-        <w:t xml:space="preserve"> van den Worm en Marina van </w:t>
-      </w:r>
-      <w:proofErr w:type="spellStart"/>
-      <w:r>
-        <w:t>Helvoort</w:t>
-      </w:r>
-      <w:proofErr w:type="spellEnd"/>
-      <w:r>
-        <w:t xml:space="preserve"> gaan hierbij akkoord dat </w:t>
+        <w:t xml:space="preserve">Wij Renaldeau van den Worm en Marina van Helvoort gaan hierbij akkoord dat </w:t>
       </w:r>
       <w:r>
         <w:t>deze</w:t>
@@ -3590,13 +3544,8 @@
             </w:r>
           </w:p>
           <w:p>
-            <w:proofErr w:type="spellStart"/>
-            <w:r>
-              <w:t>Renaldeau</w:t>
-            </w:r>
-            <w:proofErr w:type="spellEnd"/>
-            <w:r>
-              <w:t xml:space="preserve"> van den Worm</w:t>
+            <w:r>
+              <w:t>Renaldeau van den Worm</w:t>
             </w:r>
           </w:p>
           <w:p/>
@@ -3674,15 +3623,7 @@
           </w:p>
           <w:p>
             <w:r>
-              <w:t xml:space="preserve">Marina van </w:t>
-            </w:r>
-            <w:proofErr w:type="spellStart"/>
-            <w:r>
-              <w:t>Helvoort</w:t>
-            </w:r>
-            <w:proofErr w:type="spellEnd"/>
-            <w:r>
-              <w:t xml:space="preserve"> </w:t>
+              <w:t xml:space="preserve">Marina van Helvoort </w:t>
             </w:r>
           </w:p>
           <w:p/>
@@ -3797,7 +3738,7 @@
           <w:rPr>
             <w:noProof/>
           </w:rPr>
-          <w:t>6</w:t>
+          <w:t>4</w:t>
         </w:r>
         <w:r>
           <w:fldChar w:fldCharType="end"/>
@@ -5427,7 +5368,7 @@
 </file>
 
 <file path=customXml/itemProps2.xml><?xml version="1.0" encoding="utf-8"?>
-<ds:datastoreItem xmlns:ds="http://schemas.openxmlformats.org/officeDocument/2006/customXml" ds:itemID="{764A035E-FF7E-4CB1-BF4F-2127A597BB2D}">
+<ds:datastoreItem xmlns:ds="http://schemas.openxmlformats.org/officeDocument/2006/customXml" ds:itemID="{BB2CE357-31FC-4274-ACB7-7C8EA5C8F8BE}">
   <ds:schemaRefs>
     <ds:schemaRef ds:uri="http://schemas.openxmlformats.org/officeDocument/2006/bibliography"/>
   </ds:schemaRefs>

</xml_diff>

<commit_message>
Offerte enprocedure iets aangepast
</commit_message>
<xml_diff>
--- a/Documentatie/Kerntaak-1/1.1.3 offerte/2017-02-16_Offerte_V1.docx
+++ b/Documentatie/Kerntaak-1/1.1.3 offerte/2017-02-16_Offerte_V1.docx
@@ -1,6 +1,6 @@
 
 <file path=word/document.xml><?xml version="1.0" encoding="utf-8"?>
-<w:document xmlns:wpc="http://schemas.microsoft.com/office/word/2010/wordprocessingCanvas" xmlns:mc="http://schemas.openxmlformats.org/markup-compatibility/2006" xmlns:o="urn:schemas-microsoft-com:office:office" xmlns:r="http://schemas.openxmlformats.org/officeDocument/2006/relationships" xmlns:m="http://schemas.openxmlformats.org/officeDocument/2006/math" xmlns:v="urn:schemas-microsoft-com:vml" xmlns:wp14="http://schemas.microsoft.com/office/word/2010/wordprocessingDrawing" xmlns:wp="http://schemas.openxmlformats.org/drawingml/2006/wordprocessingDrawing" xmlns:w10="urn:schemas-microsoft-com:office:word" xmlns:w="http://schemas.openxmlformats.org/wordprocessingml/2006/main" xmlns:w14="http://schemas.microsoft.com/office/word/2010/wordml" xmlns:w15="http://schemas.microsoft.com/office/word/2012/wordml" xmlns:wpg="http://schemas.microsoft.com/office/word/2010/wordprocessingGroup" xmlns:wpi="http://schemas.microsoft.com/office/word/2010/wordprocessingInk" xmlns:wne="http://schemas.microsoft.com/office/word/2006/wordml" xmlns:wps="http://schemas.microsoft.com/office/word/2010/wordprocessingShape" mc:Ignorable="w14 w15 wp14">
+<w:document xmlns:wpc="http://schemas.microsoft.com/office/word/2010/wordprocessingCanvas" xmlns:cx="http://schemas.microsoft.com/office/drawing/2014/chartex" xmlns:cx1="http://schemas.microsoft.com/office/drawing/2015/9/8/chartex" xmlns:cx2="http://schemas.microsoft.com/office/drawing/2015/10/21/chartex" xmlns:cx3="http://schemas.microsoft.com/office/drawing/2016/5/9/chartex" xmlns:cx4="http://schemas.microsoft.com/office/drawing/2016/5/10/chartex" xmlns:cx5="http://schemas.microsoft.com/office/drawing/2016/5/11/chartex" xmlns:mc="http://schemas.openxmlformats.org/markup-compatibility/2006" xmlns:o="urn:schemas-microsoft-com:office:office" xmlns:r="http://schemas.openxmlformats.org/officeDocument/2006/relationships" xmlns:m="http://schemas.openxmlformats.org/officeDocument/2006/math" xmlns:v="urn:schemas-microsoft-com:vml" xmlns:wp14="http://schemas.microsoft.com/office/word/2010/wordprocessingDrawing" xmlns:wp="http://schemas.openxmlformats.org/drawingml/2006/wordprocessingDrawing" xmlns:w10="urn:schemas-microsoft-com:office:word" xmlns:w="http://schemas.openxmlformats.org/wordprocessingml/2006/main" xmlns:w14="http://schemas.microsoft.com/office/word/2010/wordml" xmlns:w15="http://schemas.microsoft.com/office/word/2012/wordml" xmlns:w16se="http://schemas.microsoft.com/office/word/2015/wordml/symex" xmlns:wpg="http://schemas.microsoft.com/office/word/2010/wordprocessingGroup" xmlns:wpi="http://schemas.microsoft.com/office/word/2010/wordprocessingInk" xmlns:wne="http://schemas.microsoft.com/office/word/2006/wordml" xmlns:wps="http://schemas.microsoft.com/office/word/2010/wordprocessingShape" mc:Ignorable="w14 w15 w16se wp14">
   <w:body>
     <w:sdt>
       <w:sdtPr>
@@ -71,7 +71,7 @@
                             <w:txbxContent>
                               <w:p>
                                 <w:pPr>
-                                  <w:pStyle w:val="NoSpacing"/>
+                                  <w:pStyle w:val="Geenafstand"/>
                                   <w:spacing w:before="40" w:after="560" w:line="216" w:lineRule="auto"/>
                                   <w:rPr>
                                     <w:color w:val="5B9BD5" w:themeColor="accent1"/>
@@ -119,7 +119,7 @@
                               </w:p>
                               <w:p>
                                 <w:pPr>
-                                  <w:pStyle w:val="NoSpacing"/>
+                                  <w:pStyle w:val="Geenafstand"/>
                                   <w:spacing w:before="40" w:after="40"/>
                                   <w:rPr>
                                     <w:caps/>
@@ -196,7 +196,7 @@
                                 <w:sdtContent>
                                   <w:p>
                                     <w:pPr>
-                                      <w:pStyle w:val="NoSpacing"/>
+                                      <w:pStyle w:val="Geenafstand"/>
                                       <w:spacing w:before="80" w:after="40"/>
                                       <w:rPr>
                                         <w:caps/>
@@ -237,7 +237,7 @@
                   </wp:anchor>
                 </w:drawing>
               </mc:Choice>
-              <mc:Fallback xmlns:w16se="http://schemas.microsoft.com/office/word/2015/wordml/symex" xmlns:cx2="http://schemas.microsoft.com/office/drawing/2015/10/21/chartex" xmlns:cx1="http://schemas.microsoft.com/office/drawing/2015/9/8/chartex" xmlns:cx="http://schemas.microsoft.com/office/drawing/2014/chartex">
+              <mc:Fallback>
                 <w:pict>
                   <v:shapetype w14:anchorId="09A9B77D" id="_x0000_t202" coordsize="21600,21600" o:spt="202" path="m,l,21600r21600,l21600,xe">
                     <v:stroke joinstyle="miter"/>
@@ -456,7 +456,7 @@
                             <w:txbxContent>
                               <w:p>
                                 <w:pPr>
-                                  <w:pStyle w:val="Title"/>
+                                  <w:pStyle w:val="Titel"/>
                                   <w:rPr>
                                     <w:sz w:val="44"/>
                                     <w:szCs w:val="44"/>
@@ -498,7 +498,7 @@
                   </wp:anchor>
                 </w:drawing>
               </mc:Choice>
-              <mc:Fallback xmlns:w16se="http://schemas.microsoft.com/office/word/2015/wordml/symex" xmlns:cx2="http://schemas.microsoft.com/office/drawing/2015/10/21/chartex" xmlns:cx1="http://schemas.microsoft.com/office/drawing/2015/9/8/chartex" xmlns:cx="http://schemas.microsoft.com/office/drawing/2014/chartex">
+              <mc:Fallback>
                 <w:pict>
                   <v:shape w14:anchorId="0E31F9A5" id="Tekstvak 7" o:spid="_x0000_s1027" type="#_x0000_t202" style="position:absolute;margin-left:0;margin-top:338.85pt;width:178.2pt;height:33pt;z-index:-251650048;visibility:visible;mso-wrap-style:square;mso-width-percent:0;mso-height-percent:0;mso-wrap-distance-left:9pt;mso-wrap-distance-top:0;mso-wrap-distance-right:9pt;mso-wrap-distance-bottom:0;mso-position-horizontal:center;mso-position-horizontal-relative:margin;mso-position-vertical:absolute;mso-position-vertical-relative:text;mso-width-percent:0;mso-height-percent:0;mso-width-relative:margin;mso-height-relative:margin;v-text-anchor:top" o:gfxdata="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" fillcolor="white [3212]" strokecolor="white [3212]" strokeweight=".5pt">
                     <v:textbox>
@@ -624,7 +624,7 @@
                                 <w:sdtContent>
                                   <w:p>
                                     <w:pPr>
-                                      <w:pStyle w:val="NoSpacing"/>
+                                      <w:pStyle w:val="Geenafstand"/>
                                       <w:jc w:val="right"/>
                                       <w:rPr>
                                         <w:color w:val="FFFFFF" w:themeColor="background1"/>
@@ -662,7 +662,7 @@
                   </wp:anchor>
                 </w:drawing>
               </mc:Choice>
-              <mc:Fallback xmlns:w16se="http://schemas.microsoft.com/office/word/2015/wordml/symex" xmlns:cx2="http://schemas.microsoft.com/office/drawing/2015/10/21/chartex" xmlns:cx1="http://schemas.microsoft.com/office/drawing/2015/9/8/chartex" xmlns:cx="http://schemas.microsoft.com/office/drawing/2014/chartex">
+              <mc:Fallback>
                 <w:pict>
                   <v:rect w14:anchorId="57E9498D" id="Rechthoek 132" o:spid="_x0000_s1028" style="position:absolute;margin-left:-4.4pt;margin-top:0;width:46.8pt;height:77.75pt;z-index:251659264;visibility:visible;mso-wrap-style:square;mso-width-percent:76;mso-height-percent:98;mso-top-percent:23;mso-wrap-distance-left:9pt;mso-wrap-distance-top:0;mso-wrap-distance-right:9pt;mso-wrap-distance-bottom:0;mso-position-horizontal:right;mso-position-horizontal-relative:margin;mso-position-vertical-relative:page;mso-width-percent:76;mso-height-percent:98;mso-top-percent:23;mso-width-relative:page;mso-height-relative:page;v-text-anchor:bottom" o:gfxdata="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" fillcolor="#5b9bd5 [3204]" stroked="f" strokeweight="1pt">
                     <v:path arrowok="t"/>
@@ -722,7 +722,7 @@
         </w:p>
         <w:p>
           <w:pPr>
-            <w:pStyle w:val="Heading1"/>
+            <w:pStyle w:val="Kop1"/>
           </w:pPr>
           <w:bookmarkStart w:id="0" w:name="_Toc475693649"/>
           <w:r>
@@ -922,15 +922,15 @@
         </w:p>
         <w:p>
           <w:pPr>
-            <w:pStyle w:val="TOCHeading"/>
+            <w:pStyle w:val="Kopvaninhoudsopgave"/>
             <w:rPr>
-              <w:rStyle w:val="Heading1Char"/>
+              <w:rStyle w:val="Kop1Char"/>
             </w:rPr>
           </w:pPr>
           <w:bookmarkStart w:id="1" w:name="_Toc475693650"/>
           <w:r>
             <w:rPr>
-              <w:rStyle w:val="Heading1Char"/>
+              <w:rStyle w:val="Kop1Char"/>
             </w:rPr>
             <w:lastRenderedPageBreak/>
             <w:t>Inhoudsopgave</w:t>
@@ -962,7 +962,7 @@
       <w:sdtContent>
         <w:p>
           <w:pPr>
-            <w:pStyle w:val="TOC1"/>
+            <w:pStyle w:val="Inhopg1"/>
             <w:tabs>
               <w:tab w:val="right" w:leader="dot" w:pos="9062"/>
             </w:tabs>
@@ -981,114 +981,67 @@
           <w:r>
             <w:fldChar w:fldCharType="separate"/>
           </w:r>
-          <w:bookmarkStart w:id="2" w:name="_GoBack"/>
-          <w:bookmarkEnd w:id="2"/>
-          <w:r>
-            <w:rPr>
-              <w:rStyle w:val="Hyperlink"/>
-              <w:noProof/>
-            </w:rPr>
-            <w:fldChar w:fldCharType="begin"/>
-          </w:r>
-          <w:r>
-            <w:rPr>
-              <w:rStyle w:val="Hyperlink"/>
-              <w:noProof/>
-            </w:rPr>
-            <w:instrText xml:space="preserve"> </w:instrText>
-          </w:r>
-          <w:r>
-            <w:rPr>
-              <w:noProof/>
-            </w:rPr>
-            <w:instrText>HYPERLINK \l "_Toc475693649"</w:instrText>
-          </w:r>
-          <w:r>
-            <w:rPr>
-              <w:rStyle w:val="Hyperlink"/>
-              <w:noProof/>
-            </w:rPr>
-            <w:instrText xml:space="preserve"> </w:instrText>
-          </w:r>
-          <w:r>
-            <w:rPr>
-              <w:rStyle w:val="Hyperlink"/>
-              <w:noProof/>
-            </w:rPr>
-          </w:r>
-          <w:r>
-            <w:rPr>
-              <w:rStyle w:val="Hyperlink"/>
-              <w:noProof/>
-            </w:rPr>
-            <w:fldChar w:fldCharType="separate"/>
-          </w:r>
-          <w:r>
-            <w:rPr>
-              <w:rStyle w:val="Hyperlink"/>
-              <w:noProof/>
-            </w:rPr>
-            <w:t>Titelvolgblad</w:t>
-          </w:r>
-          <w:r>
-            <w:rPr>
-              <w:noProof/>
-              <w:webHidden/>
-            </w:rPr>
-            <w:tab/>
-          </w:r>
-          <w:r>
-            <w:rPr>
-              <w:noProof/>
-              <w:webHidden/>
-            </w:rPr>
-            <w:fldChar w:fldCharType="begin"/>
-          </w:r>
-          <w:r>
-            <w:rPr>
-              <w:noProof/>
-              <w:webHidden/>
-            </w:rPr>
-            <w:instrText xml:space="preserve"> PAGEREF _Toc475693649 \h </w:instrText>
-          </w:r>
-          <w:r>
-            <w:rPr>
-              <w:noProof/>
-              <w:webHidden/>
-            </w:rPr>
-          </w:r>
-          <w:r>
-            <w:rPr>
-              <w:noProof/>
-              <w:webHidden/>
-            </w:rPr>
-            <w:fldChar w:fldCharType="separate"/>
-          </w:r>
-          <w:r>
-            <w:rPr>
-              <w:noProof/>
-              <w:webHidden/>
-            </w:rPr>
-            <w:t>1</w:t>
-          </w:r>
-          <w:r>
-            <w:rPr>
-              <w:noProof/>
-              <w:webHidden/>
-            </w:rPr>
-            <w:fldChar w:fldCharType="end"/>
-          </w:r>
-          <w:r>
-            <w:rPr>
-              <w:rStyle w:val="Hyperlink"/>
-              <w:noProof/>
-            </w:rPr>
-            <w:fldChar w:fldCharType="end"/>
-          </w:r>
+          <w:hyperlink w:anchor="_Toc475693649" w:history="1">
+            <w:r>
+              <w:rPr>
+                <w:rStyle w:val="Hyperlink"/>
+                <w:noProof/>
+              </w:rPr>
+              <w:t>Titelvolgblad</w:t>
+            </w:r>
+            <w:r>
+              <w:rPr>
+                <w:noProof/>
+                <w:webHidden/>
+              </w:rPr>
+              <w:tab/>
+            </w:r>
+            <w:r>
+              <w:rPr>
+                <w:noProof/>
+                <w:webHidden/>
+              </w:rPr>
+              <w:fldChar w:fldCharType="begin"/>
+            </w:r>
+            <w:r>
+              <w:rPr>
+                <w:noProof/>
+                <w:webHidden/>
+              </w:rPr>
+              <w:instrText xml:space="preserve"> PAGEREF _Toc475693649 \h </w:instrText>
+            </w:r>
+            <w:r>
+              <w:rPr>
+                <w:noProof/>
+                <w:webHidden/>
+              </w:rPr>
+            </w:r>
+            <w:r>
+              <w:rPr>
+                <w:noProof/>
+                <w:webHidden/>
+              </w:rPr>
+              <w:fldChar w:fldCharType="separate"/>
+            </w:r>
+            <w:r>
+              <w:rPr>
+                <w:noProof/>
+                <w:webHidden/>
+              </w:rPr>
+              <w:t>1</w:t>
+            </w:r>
+            <w:r>
+              <w:rPr>
+                <w:noProof/>
+                <w:webHidden/>
+              </w:rPr>
+              <w:fldChar w:fldCharType="end"/>
+            </w:r>
+          </w:hyperlink>
         </w:p>
         <w:p>
           <w:pPr>
-            <w:pStyle w:val="TOC1"/>
+            <w:pStyle w:val="Inhopg1"/>
             <w:tabs>
               <w:tab w:val="right" w:leader="dot" w:pos="9062"/>
             </w:tabs>
@@ -1158,7 +1111,7 @@
         </w:p>
         <w:p>
           <w:pPr>
-            <w:pStyle w:val="TOC1"/>
+            <w:pStyle w:val="Inhopg1"/>
             <w:tabs>
               <w:tab w:val="right" w:leader="dot" w:pos="9062"/>
             </w:tabs>
@@ -1228,7 +1181,7 @@
         </w:p>
         <w:p>
           <w:pPr>
-            <w:pStyle w:val="TOC1"/>
+            <w:pStyle w:val="Inhopg1"/>
             <w:tabs>
               <w:tab w:val="right" w:leader="dot" w:pos="9062"/>
             </w:tabs>
@@ -1298,7 +1251,7 @@
         </w:p>
         <w:p>
           <w:pPr>
-            <w:pStyle w:val="TOC1"/>
+            <w:pStyle w:val="Inhopg1"/>
             <w:tabs>
               <w:tab w:val="right" w:leader="dot" w:pos="9062"/>
             </w:tabs>
@@ -1368,7 +1321,7 @@
         </w:p>
         <w:p>
           <w:pPr>
-            <w:pStyle w:val="TOC1"/>
+            <w:pStyle w:val="Inhopg1"/>
             <w:tabs>
               <w:tab w:val="right" w:leader="dot" w:pos="9062"/>
             </w:tabs>
@@ -1455,14 +1408,14 @@
     </w:p>
     <w:p>
       <w:pPr>
-        <w:pStyle w:val="Heading1"/>
+        <w:pStyle w:val="Kop1"/>
       </w:pPr>
-      <w:bookmarkStart w:id="3" w:name="_Toc475693651"/>
+      <w:bookmarkStart w:id="2" w:name="_Toc475693651"/>
       <w:r>
         <w:lastRenderedPageBreak/>
         <w:t>Inleiding</w:t>
       </w:r>
-      <w:bookmarkEnd w:id="3"/>
+      <w:bookmarkEnd w:id="2"/>
     </w:p>
     <w:p/>
     <w:p>
@@ -1682,14 +1635,14 @@
     </w:p>
     <w:p>
       <w:pPr>
-        <w:pStyle w:val="Heading1"/>
+        <w:pStyle w:val="Kop1"/>
       </w:pPr>
-      <w:bookmarkStart w:id="4" w:name="_Toc475693652"/>
+      <w:bookmarkStart w:id="3" w:name="_Toc475693652"/>
       <w:r>
         <w:lastRenderedPageBreak/>
         <w:t>Budget</w:t>
       </w:r>
-      <w:bookmarkEnd w:id="4"/>
+      <w:bookmarkEnd w:id="3"/>
     </w:p>
     <w:tbl>
       <w:tblPr>
@@ -2132,8 +2085,10 @@
                 <w:szCs w:val="18"/>
                 <w:lang w:eastAsia="nl-NL"/>
               </w:rPr>
-              <w:t>Design</w:t>
-            </w:r>
+              <w:t>Prototypes</w:t>
+            </w:r>
+            <w:bookmarkStart w:id="4" w:name="_GoBack"/>
+            <w:bookmarkEnd w:id="4"/>
           </w:p>
         </w:tc>
         <w:tc>
@@ -2639,7 +2594,7 @@
                 <w:szCs w:val="18"/>
                 <w:lang w:eastAsia="nl-NL"/>
               </w:rPr>
-              <w:t>Documentatie aanleveren</w:t>
+              <w:t>Onderzoekkosten</w:t>
             </w:r>
           </w:p>
         </w:tc>
@@ -2837,7 +2792,7 @@
                 <w:szCs w:val="18"/>
                 <w:lang w:eastAsia="nl-NL"/>
               </w:rPr>
-              <w:t>Applicatie aanleveren</w:t>
+              <w:t>Voorbereidingskosten</w:t>
             </w:r>
           </w:p>
         </w:tc>
@@ -3078,7 +3033,7 @@
                 <w:sz w:val="20"/>
                 <w:szCs w:val="20"/>
               </w:rPr>
-              <w:t>12</w:t>
+              <w:t>15</w:t>
             </w:r>
             <w:r>
               <w:rPr>
@@ -3098,7 +3053,7 @@
                 <w:sz w:val="20"/>
                 <w:szCs w:val="20"/>
               </w:rPr>
-              <w:t>925,00</w:t>
+              <w:t>639,25</w:t>
             </w:r>
           </w:p>
         </w:tc>
@@ -3199,27 +3154,7 @@
                 <w:sz w:val="20"/>
                 <w:szCs w:val="20"/>
               </w:rPr>
-              <w:t xml:space="preserve"> </w:t>
-            </w:r>
-            <w:r>
-              <w:rPr>
-                <w:rFonts w:cs="Arial"/>
-                <w:b/>
-                <w:bCs/>
-                <w:sz w:val="20"/>
-                <w:szCs w:val="20"/>
-              </w:rPr>
-              <w:t>10.210,7</w:t>
-            </w:r>
-            <w:r>
-              <w:rPr>
-                <w:rFonts w:cs="Arial"/>
-                <w:b/>
-                <w:bCs/>
-                <w:sz w:val="20"/>
-                <w:szCs w:val="20"/>
-              </w:rPr>
-              <w:t>5</w:t>
+              <w:t>12.925,00</w:t>
             </w:r>
           </w:p>
         </w:tc>
@@ -3469,7 +3404,7 @@
     </w:p>
     <w:p>
       <w:pPr>
-        <w:pStyle w:val="Heading1"/>
+        <w:pStyle w:val="Kop1"/>
       </w:pPr>
       <w:bookmarkStart w:id="5" w:name="_Toc475693653"/>
       <w:r>
@@ -3557,7 +3492,7 @@
     </w:p>
     <w:p>
       <w:pPr>
-        <w:pStyle w:val="Heading1"/>
+        <w:pStyle w:val="Kop1"/>
       </w:pPr>
       <w:r>
         <w:br w:type="column"/>
@@ -3655,7 +3590,7 @@
 </file>
 
 <file path=word/endnotes.xml><?xml version="1.0" encoding="utf-8"?>
-<w:endnotes xmlns:wpc="http://schemas.microsoft.com/office/word/2010/wordprocessingCanvas" xmlns:mc="http://schemas.openxmlformats.org/markup-compatibility/2006" xmlns:o="urn:schemas-microsoft-com:office:office" xmlns:r="http://schemas.openxmlformats.org/officeDocument/2006/relationships" xmlns:m="http://schemas.openxmlformats.org/officeDocument/2006/math" xmlns:v="urn:schemas-microsoft-com:vml" xmlns:wp14="http://schemas.microsoft.com/office/word/2010/wordprocessingDrawing" xmlns:wp="http://schemas.openxmlformats.org/drawingml/2006/wordprocessingDrawing" xmlns:w10="urn:schemas-microsoft-com:office:word" xmlns:w="http://schemas.openxmlformats.org/wordprocessingml/2006/main" xmlns:w14="http://schemas.microsoft.com/office/word/2010/wordml" xmlns:w15="http://schemas.microsoft.com/office/word/2012/wordml" xmlns:wpg="http://schemas.microsoft.com/office/word/2010/wordprocessingGroup" xmlns:wpi="http://schemas.microsoft.com/office/word/2010/wordprocessingInk" xmlns:wne="http://schemas.microsoft.com/office/word/2006/wordml" xmlns:wps="http://schemas.microsoft.com/office/word/2010/wordprocessingShape" mc:Ignorable="w14 w15 wp14">
+<w:endnotes xmlns:wpc="http://schemas.microsoft.com/office/word/2010/wordprocessingCanvas" xmlns:cx="http://schemas.microsoft.com/office/drawing/2014/chartex" xmlns:cx1="http://schemas.microsoft.com/office/drawing/2015/9/8/chartex" xmlns:cx2="http://schemas.microsoft.com/office/drawing/2015/10/21/chartex" xmlns:cx3="http://schemas.microsoft.com/office/drawing/2016/5/9/chartex" xmlns:cx4="http://schemas.microsoft.com/office/drawing/2016/5/10/chartex" xmlns:cx5="http://schemas.microsoft.com/office/drawing/2016/5/11/chartex" xmlns:mc="http://schemas.openxmlformats.org/markup-compatibility/2006" xmlns:o="urn:schemas-microsoft-com:office:office" xmlns:r="http://schemas.openxmlformats.org/officeDocument/2006/relationships" xmlns:m="http://schemas.openxmlformats.org/officeDocument/2006/math" xmlns:v="urn:schemas-microsoft-com:vml" xmlns:wp14="http://schemas.microsoft.com/office/word/2010/wordprocessingDrawing" xmlns:wp="http://schemas.openxmlformats.org/drawingml/2006/wordprocessingDrawing" xmlns:w10="urn:schemas-microsoft-com:office:word" xmlns:w="http://schemas.openxmlformats.org/wordprocessingml/2006/main" xmlns:w14="http://schemas.microsoft.com/office/word/2010/wordml" xmlns:w15="http://schemas.microsoft.com/office/word/2012/wordml" xmlns:w16se="http://schemas.microsoft.com/office/word/2015/wordml/symex" xmlns:wpg="http://schemas.microsoft.com/office/word/2010/wordprocessingGroup" xmlns:wpi="http://schemas.microsoft.com/office/word/2010/wordprocessingInk" xmlns:wne="http://schemas.microsoft.com/office/word/2006/wordml" xmlns:wps="http://schemas.microsoft.com/office/word/2010/wordprocessingShape" mc:Ignorable="w14 w15 w16se wp14">
   <w:endnote w:type="separator" w:id="-1">
     <w:p>
       <w:pPr>
@@ -3680,7 +3615,7 @@
 </file>
 
 <file path=word/footer1.xml><?xml version="1.0" encoding="utf-8"?>
-<w:ftr xmlns:wpc="http://schemas.microsoft.com/office/word/2010/wordprocessingCanvas" xmlns:mc="http://schemas.openxmlformats.org/markup-compatibility/2006" xmlns:o="urn:schemas-microsoft-com:office:office" xmlns:r="http://schemas.openxmlformats.org/officeDocument/2006/relationships" xmlns:m="http://schemas.openxmlformats.org/officeDocument/2006/math" xmlns:v="urn:schemas-microsoft-com:vml" xmlns:wp14="http://schemas.microsoft.com/office/word/2010/wordprocessingDrawing" xmlns:wp="http://schemas.openxmlformats.org/drawingml/2006/wordprocessingDrawing" xmlns:w10="urn:schemas-microsoft-com:office:word" xmlns:w="http://schemas.openxmlformats.org/wordprocessingml/2006/main" xmlns:w14="http://schemas.microsoft.com/office/word/2010/wordml" xmlns:w15="http://schemas.microsoft.com/office/word/2012/wordml" xmlns:wpg="http://schemas.microsoft.com/office/word/2010/wordprocessingGroup" xmlns:wpi="http://schemas.microsoft.com/office/word/2010/wordprocessingInk" xmlns:wne="http://schemas.microsoft.com/office/word/2006/wordml" xmlns:wps="http://schemas.microsoft.com/office/word/2010/wordprocessingShape" mc:Ignorable="w14 w15 wp14">
+<w:ftr xmlns:wpc="http://schemas.microsoft.com/office/word/2010/wordprocessingCanvas" xmlns:cx="http://schemas.microsoft.com/office/drawing/2014/chartex" xmlns:cx1="http://schemas.microsoft.com/office/drawing/2015/9/8/chartex" xmlns:cx2="http://schemas.microsoft.com/office/drawing/2015/10/21/chartex" xmlns:cx3="http://schemas.microsoft.com/office/drawing/2016/5/9/chartex" xmlns:cx4="http://schemas.microsoft.com/office/drawing/2016/5/10/chartex" xmlns:cx5="http://schemas.microsoft.com/office/drawing/2016/5/11/chartex" xmlns:mc="http://schemas.openxmlformats.org/markup-compatibility/2006" xmlns:o="urn:schemas-microsoft-com:office:office" xmlns:r="http://schemas.openxmlformats.org/officeDocument/2006/relationships" xmlns:m="http://schemas.openxmlformats.org/officeDocument/2006/math" xmlns:v="urn:schemas-microsoft-com:vml" xmlns:wp14="http://schemas.microsoft.com/office/word/2010/wordprocessingDrawing" xmlns:wp="http://schemas.openxmlformats.org/drawingml/2006/wordprocessingDrawing" xmlns:w10="urn:schemas-microsoft-com:office:word" xmlns:w="http://schemas.openxmlformats.org/wordprocessingml/2006/main" xmlns:w14="http://schemas.microsoft.com/office/word/2010/wordml" xmlns:w15="http://schemas.microsoft.com/office/word/2012/wordml" xmlns:w16se="http://schemas.microsoft.com/office/word/2015/wordml/symex" xmlns:wpg="http://schemas.microsoft.com/office/word/2010/wordprocessingGroup" xmlns:wpi="http://schemas.microsoft.com/office/word/2010/wordprocessingInk" xmlns:wne="http://schemas.microsoft.com/office/word/2006/wordml" xmlns:wps="http://schemas.microsoft.com/office/word/2010/wordprocessingShape" mc:Ignorable="w14 w15 w16se wp14">
   <w:sdt>
     <w:sdtPr>
       <w:id w:val="1540778983"/>
@@ -3693,7 +3628,7 @@
     <w:sdtContent>
       <w:p>
         <w:pPr>
-          <w:pStyle w:val="Footer"/>
+          <w:pStyle w:val="Voettekst"/>
           <w:jc w:val="right"/>
         </w:pPr>
         <w:r>
@@ -3709,7 +3644,7 @@
           <w:rPr>
             <w:noProof/>
           </w:rPr>
-          <w:t>6</w:t>
+          <w:t>4</w:t>
         </w:r>
         <w:r>
           <w:fldChar w:fldCharType="end"/>
@@ -3719,7 +3654,7 @@
   </w:sdt>
   <w:p>
     <w:pPr>
-      <w:pStyle w:val="Footer"/>
+      <w:pStyle w:val="Voettekst"/>
     </w:pPr>
   </w:p>
   <w:p>
@@ -4047,7 +3982,7 @@
 </file>
 
 <file path=word/footnotes.xml><?xml version="1.0" encoding="utf-8"?>
-<w:footnotes xmlns:wpc="http://schemas.microsoft.com/office/word/2010/wordprocessingCanvas" xmlns:mc="http://schemas.openxmlformats.org/markup-compatibility/2006" xmlns:o="urn:schemas-microsoft-com:office:office" xmlns:r="http://schemas.openxmlformats.org/officeDocument/2006/relationships" xmlns:m="http://schemas.openxmlformats.org/officeDocument/2006/math" xmlns:v="urn:schemas-microsoft-com:vml" xmlns:wp14="http://schemas.microsoft.com/office/word/2010/wordprocessingDrawing" xmlns:wp="http://schemas.openxmlformats.org/drawingml/2006/wordprocessingDrawing" xmlns:w10="urn:schemas-microsoft-com:office:word" xmlns:w="http://schemas.openxmlformats.org/wordprocessingml/2006/main" xmlns:w14="http://schemas.microsoft.com/office/word/2010/wordml" xmlns:w15="http://schemas.microsoft.com/office/word/2012/wordml" xmlns:wpg="http://schemas.microsoft.com/office/word/2010/wordprocessingGroup" xmlns:wpi="http://schemas.microsoft.com/office/word/2010/wordprocessingInk" xmlns:wne="http://schemas.microsoft.com/office/word/2006/wordml" xmlns:wps="http://schemas.microsoft.com/office/word/2010/wordprocessingShape" mc:Ignorable="w14 w15 wp14">
+<w:footnotes xmlns:wpc="http://schemas.microsoft.com/office/word/2010/wordprocessingCanvas" xmlns:cx="http://schemas.microsoft.com/office/drawing/2014/chartex" xmlns:cx1="http://schemas.microsoft.com/office/drawing/2015/9/8/chartex" xmlns:cx2="http://schemas.microsoft.com/office/drawing/2015/10/21/chartex" xmlns:cx3="http://schemas.microsoft.com/office/drawing/2016/5/9/chartex" xmlns:cx4="http://schemas.microsoft.com/office/drawing/2016/5/10/chartex" xmlns:cx5="http://schemas.microsoft.com/office/drawing/2016/5/11/chartex" xmlns:mc="http://schemas.openxmlformats.org/markup-compatibility/2006" xmlns:o="urn:schemas-microsoft-com:office:office" xmlns:r="http://schemas.openxmlformats.org/officeDocument/2006/relationships" xmlns:m="http://schemas.openxmlformats.org/officeDocument/2006/math" xmlns:v="urn:schemas-microsoft-com:vml" xmlns:wp14="http://schemas.microsoft.com/office/word/2010/wordprocessingDrawing" xmlns:wp="http://schemas.openxmlformats.org/drawingml/2006/wordprocessingDrawing" xmlns:w10="urn:schemas-microsoft-com:office:word" xmlns:w="http://schemas.openxmlformats.org/wordprocessingml/2006/main" xmlns:w14="http://schemas.microsoft.com/office/word/2010/wordml" xmlns:w15="http://schemas.microsoft.com/office/word/2012/wordml" xmlns:w16se="http://schemas.microsoft.com/office/word/2015/wordml/symex" xmlns:wpg="http://schemas.microsoft.com/office/word/2010/wordprocessingGroup" xmlns:wpi="http://schemas.microsoft.com/office/word/2010/wordprocessingInk" xmlns:wne="http://schemas.microsoft.com/office/word/2006/wordml" xmlns:wps="http://schemas.microsoft.com/office/word/2010/wordprocessingShape" mc:Ignorable="w14 w15 w16se wp14">
   <w:footnote w:type="separator" w:id="-1">
     <w:p>
       <w:pPr>
@@ -4072,7 +4007,7 @@
 </file>
 
 <file path=word/numbering.xml><?xml version="1.0" encoding="utf-8"?>
-<w:numbering xmlns:wpc="http://schemas.microsoft.com/office/word/2010/wordprocessingCanvas" xmlns:mc="http://schemas.openxmlformats.org/markup-compatibility/2006" xmlns:o="urn:schemas-microsoft-com:office:office" xmlns:r="http://schemas.openxmlformats.org/officeDocument/2006/relationships" xmlns:m="http://schemas.openxmlformats.org/officeDocument/2006/math" xmlns:v="urn:schemas-microsoft-com:vml" xmlns:wp14="http://schemas.microsoft.com/office/word/2010/wordprocessingDrawing" xmlns:wp="http://schemas.openxmlformats.org/drawingml/2006/wordprocessingDrawing" xmlns:w10="urn:schemas-microsoft-com:office:word" xmlns:w="http://schemas.openxmlformats.org/wordprocessingml/2006/main" xmlns:w14="http://schemas.microsoft.com/office/word/2010/wordml" xmlns:w15="http://schemas.microsoft.com/office/word/2012/wordml" xmlns:wpg="http://schemas.microsoft.com/office/word/2010/wordprocessingGroup" xmlns:wpi="http://schemas.microsoft.com/office/word/2010/wordprocessingInk" xmlns:wne="http://schemas.microsoft.com/office/word/2006/wordml" xmlns:wps="http://schemas.microsoft.com/office/word/2010/wordprocessingShape" mc:Ignorable="w14 w15 wp14">
+<w:numbering xmlns:wpc="http://schemas.microsoft.com/office/word/2010/wordprocessingCanvas" xmlns:cx="http://schemas.microsoft.com/office/drawing/2014/chartex" xmlns:cx1="http://schemas.microsoft.com/office/drawing/2015/9/8/chartex" xmlns:cx2="http://schemas.microsoft.com/office/drawing/2015/10/21/chartex" xmlns:cx3="http://schemas.microsoft.com/office/drawing/2016/5/9/chartex" xmlns:cx4="http://schemas.microsoft.com/office/drawing/2016/5/10/chartex" xmlns:cx5="http://schemas.microsoft.com/office/drawing/2016/5/11/chartex" xmlns:mc="http://schemas.openxmlformats.org/markup-compatibility/2006" xmlns:o="urn:schemas-microsoft-com:office:office" xmlns:r="http://schemas.openxmlformats.org/officeDocument/2006/relationships" xmlns:m="http://schemas.openxmlformats.org/officeDocument/2006/math" xmlns:v="urn:schemas-microsoft-com:vml" xmlns:wp14="http://schemas.microsoft.com/office/word/2010/wordprocessingDrawing" xmlns:wp="http://schemas.openxmlformats.org/drawingml/2006/wordprocessingDrawing" xmlns:w10="urn:schemas-microsoft-com:office:word" xmlns:w="http://schemas.openxmlformats.org/wordprocessingml/2006/main" xmlns:w14="http://schemas.microsoft.com/office/word/2010/wordml" xmlns:w15="http://schemas.microsoft.com/office/word/2012/wordml" xmlns:w16se="http://schemas.microsoft.com/office/word/2015/wordml/symex" xmlns:wpg="http://schemas.microsoft.com/office/word/2010/wordprocessingGroup" xmlns:wpi="http://schemas.microsoft.com/office/word/2010/wordprocessingInk" xmlns:wne="http://schemas.microsoft.com/office/word/2006/wordml" xmlns:wps="http://schemas.microsoft.com/office/word/2010/wordprocessingShape" mc:Ignorable="w14 w15 w16se wp14">
   <w:abstractNum w:abstractNumId="0" w15:restartNumberingAfterBreak="0">
     <w:nsid w:val="43957FA1"/>
     <w:multiLevelType w:val="hybridMultilevel"/>
@@ -4309,7 +4244,7 @@
 </file>
 
 <file path=word/styles.xml><?xml version="1.0" encoding="utf-8"?>
-<w:styles xmlns:mc="http://schemas.openxmlformats.org/markup-compatibility/2006" xmlns:r="http://schemas.openxmlformats.org/officeDocument/2006/relationships" xmlns:w="http://schemas.openxmlformats.org/wordprocessingml/2006/main" xmlns:w14="http://schemas.microsoft.com/office/word/2010/wordml" xmlns:w15="http://schemas.microsoft.com/office/word/2012/wordml" mc:Ignorable="w14 w15">
+<w:styles xmlns:mc="http://schemas.openxmlformats.org/markup-compatibility/2006" xmlns:r="http://schemas.openxmlformats.org/officeDocument/2006/relationships" xmlns:w="http://schemas.openxmlformats.org/wordprocessingml/2006/main" xmlns:w14="http://schemas.microsoft.com/office/word/2010/wordml" xmlns:w15="http://schemas.microsoft.com/office/word/2012/wordml" xmlns:w16se="http://schemas.microsoft.com/office/word/2015/wordml/symex" mc:Ignorable="w14 w15 w16se">
   <w:docDefaults>
     <w:rPrDefault>
       <w:rPr>
@@ -4325,7 +4260,7 @@
       </w:pPr>
     </w:pPrDefault>
   </w:docDefaults>
-  <w:latentStyles w:defLockedState="0" w:defUIPriority="99" w:defSemiHidden="0" w:defUnhideWhenUsed="0" w:defQFormat="0" w:count="371">
+  <w:latentStyles w:defLockedState="0" w:defUIPriority="99" w:defSemiHidden="0" w:defUnhideWhenUsed="0" w:defQFormat="0" w:count="374">
     <w:lsdException w:name="Normal" w:uiPriority="0" w:qFormat="1"/>
     <w:lsdException w:name="heading 1" w:uiPriority="9" w:qFormat="1"/>
     <w:lsdException w:name="heading 2" w:semiHidden="1" w:uiPriority="9" w:unhideWhenUsed="1" w:qFormat="1"/>
@@ -4431,7 +4366,6 @@
     <w:lsdException w:name="HTML Sample" w:semiHidden="1" w:unhideWhenUsed="1"/>
     <w:lsdException w:name="HTML Typewriter" w:semiHidden="1" w:unhideWhenUsed="1"/>
     <w:lsdException w:name="HTML Variable" w:semiHidden="1" w:unhideWhenUsed="1"/>
-    <w:lsdException w:name="Normal Table" w:semiHidden="1" w:unhideWhenUsed="1"/>
     <w:lsdException w:name="annotation subject" w:semiHidden="1" w:unhideWhenUsed="1"/>
     <w:lsdException w:name="No List" w:semiHidden="1" w:unhideWhenUsed="1"/>
     <w:lsdException w:name="Outline List 1" w:semiHidden="1" w:unhideWhenUsed="1"/>
@@ -4476,7 +4410,6 @@
     <w:lsdException w:name="Table Professional" w:semiHidden="1" w:unhideWhenUsed="1"/>
     <w:lsdException w:name="Table Subtle 1" w:semiHidden="1" w:unhideWhenUsed="1"/>
     <w:lsdException w:name="Table Subtle 2" w:semiHidden="1" w:unhideWhenUsed="1"/>
-    <w:lsdException w:name="Table Web 1" w:semiHidden="1" w:unhideWhenUsed="1"/>
     <w:lsdException w:name="Table Web 2" w:semiHidden="1" w:unhideWhenUsed="1"/>
     <w:lsdException w:name="Table Web 3" w:semiHidden="1" w:unhideWhenUsed="1"/>
     <w:lsdException w:name="Balloon Text" w:semiHidden="1" w:unhideWhenUsed="1"/>
@@ -4697,8 +4630,11 @@
     <w:lsdException w:name="List Table 5 Dark Accent 6" w:uiPriority="50"/>
     <w:lsdException w:name="List Table 6 Colorful Accent 6" w:uiPriority="51"/>
     <w:lsdException w:name="List Table 7 Colorful Accent 6" w:uiPriority="52"/>
+    <w:lsdException w:name="Mention" w:semiHidden="1" w:unhideWhenUsed="1"/>
+    <w:lsdException w:name="Smart Hyperlink" w:semiHidden="1" w:unhideWhenUsed="1"/>
+    <w:lsdException w:name="Hashtag" w:semiHidden="1" w:unhideWhenUsed="1"/>
   </w:latentStyles>
-  <w:style w:type="paragraph" w:default="1" w:styleId="Normal">
+  <w:style w:type="paragraph" w:default="1" w:styleId="Standaard">
     <w:name w:val="Normal"/>
     <w:qFormat/>
     <w:rsid w:val="00EC075C"/>
@@ -4707,11 +4643,11 @@
       <w:sz w:val="24"/>
     </w:rPr>
   </w:style>
-  <w:style w:type="paragraph" w:styleId="Heading1">
+  <w:style w:type="paragraph" w:styleId="Kop1">
     <w:name w:val="heading 1"/>
-    <w:basedOn w:val="Normal"/>
-    <w:next w:val="Normal"/>
-    <w:link w:val="Heading1Char"/>
+    <w:basedOn w:val="Standaard"/>
+    <w:next w:val="Standaard"/>
+    <w:link w:val="Kop1Char"/>
     <w:uiPriority w:val="9"/>
     <w:qFormat/>
     <w:rsid w:val="00EC075C"/>
@@ -4728,11 +4664,11 @@
       <w:szCs w:val="32"/>
     </w:rPr>
   </w:style>
-  <w:style w:type="paragraph" w:styleId="Heading2">
+  <w:style w:type="paragraph" w:styleId="Kop2">
     <w:name w:val="heading 2"/>
-    <w:basedOn w:val="Normal"/>
-    <w:next w:val="Normal"/>
-    <w:link w:val="Heading2Char"/>
+    <w:basedOn w:val="Standaard"/>
+    <w:next w:val="Standaard"/>
+    <w:link w:val="Kop2Char"/>
     <w:uiPriority w:val="9"/>
     <w:semiHidden/>
     <w:unhideWhenUsed/>
@@ -4751,13 +4687,13 @@
       <w:szCs w:val="26"/>
     </w:rPr>
   </w:style>
-  <w:style w:type="character" w:default="1" w:styleId="DefaultParagraphFont">
+  <w:style w:type="character" w:default="1" w:styleId="Standaardalinea-lettertype">
     <w:name w:val="Default Paragraph Font"/>
     <w:uiPriority w:val="1"/>
     <w:semiHidden/>
     <w:unhideWhenUsed/>
   </w:style>
-  <w:style w:type="table" w:default="1" w:styleId="TableNormal">
+  <w:style w:type="table" w:default="1" w:styleId="Standaardtabel">
     <w:name w:val="Normal Table"/>
     <w:uiPriority w:val="99"/>
     <w:semiHidden/>
@@ -4772,15 +4708,15 @@
       </w:tblCellMar>
     </w:tblPr>
   </w:style>
-  <w:style w:type="numbering" w:default="1" w:styleId="NoList">
+  <w:style w:type="numbering" w:default="1" w:styleId="Geenlijst">
     <w:name w:val="No List"/>
     <w:uiPriority w:val="99"/>
     <w:semiHidden/>
     <w:unhideWhenUsed/>
   </w:style>
-  <w:style w:type="paragraph" w:styleId="NoSpacing">
+  <w:style w:type="paragraph" w:styleId="Geenafstand">
     <w:name w:val="No Spacing"/>
-    <w:link w:val="NoSpacingChar"/>
+    <w:link w:val="GeenafstandChar"/>
     <w:uiPriority w:val="1"/>
     <w:qFormat/>
     <w:rsid w:val="00EC075C"/>
@@ -4793,10 +4729,10 @@
       <w:lang w:val="en-US"/>
     </w:rPr>
   </w:style>
-  <w:style w:type="character" w:customStyle="1" w:styleId="NoSpacingChar">
-    <w:name w:val="No Spacing Char"/>
-    <w:basedOn w:val="DefaultParagraphFont"/>
-    <w:link w:val="NoSpacing"/>
+  <w:style w:type="character" w:customStyle="1" w:styleId="GeenafstandChar">
+    <w:name w:val="Geen afstand Char"/>
+    <w:basedOn w:val="Standaardalinea-lettertype"/>
+    <w:link w:val="Geenafstand"/>
     <w:uiPriority w:val="1"/>
     <w:rsid w:val="00EC075C"/>
     <w:rPr>
@@ -4805,10 +4741,10 @@
       <w:lang w:val="en-US"/>
     </w:rPr>
   </w:style>
-  <w:style w:type="paragraph" w:styleId="Header">
+  <w:style w:type="paragraph" w:styleId="Koptekst">
     <w:name w:val="header"/>
-    <w:basedOn w:val="Normal"/>
-    <w:link w:val="HeaderChar"/>
+    <w:basedOn w:val="Standaard"/>
+    <w:link w:val="KoptekstChar"/>
     <w:uiPriority w:val="99"/>
     <w:unhideWhenUsed/>
     <w:rsid w:val="008B05BB"/>
@@ -4820,17 +4756,17 @@
       <w:spacing w:after="0" w:line="240" w:lineRule="auto"/>
     </w:pPr>
   </w:style>
-  <w:style w:type="character" w:customStyle="1" w:styleId="HeaderChar">
-    <w:name w:val="Header Char"/>
-    <w:basedOn w:val="DefaultParagraphFont"/>
-    <w:link w:val="Header"/>
+  <w:style w:type="character" w:customStyle="1" w:styleId="KoptekstChar">
+    <w:name w:val="Koptekst Char"/>
+    <w:basedOn w:val="Standaardalinea-lettertype"/>
+    <w:link w:val="Koptekst"/>
     <w:uiPriority w:val="99"/>
     <w:rsid w:val="008B05BB"/>
   </w:style>
-  <w:style w:type="paragraph" w:styleId="Footer">
+  <w:style w:type="paragraph" w:styleId="Voettekst">
     <w:name w:val="footer"/>
-    <w:basedOn w:val="Normal"/>
-    <w:link w:val="FooterChar"/>
+    <w:basedOn w:val="Standaard"/>
+    <w:link w:val="VoettekstChar"/>
     <w:uiPriority w:val="99"/>
     <w:unhideWhenUsed/>
     <w:rsid w:val="008B05BB"/>
@@ -4842,17 +4778,17 @@
       <w:spacing w:after="0" w:line="240" w:lineRule="auto"/>
     </w:pPr>
   </w:style>
-  <w:style w:type="character" w:customStyle="1" w:styleId="FooterChar">
-    <w:name w:val="Footer Char"/>
-    <w:basedOn w:val="DefaultParagraphFont"/>
-    <w:link w:val="Footer"/>
+  <w:style w:type="character" w:customStyle="1" w:styleId="VoettekstChar">
+    <w:name w:val="Voettekst Char"/>
+    <w:basedOn w:val="Standaardalinea-lettertype"/>
+    <w:link w:val="Voettekst"/>
     <w:uiPriority w:val="99"/>
     <w:rsid w:val="008B05BB"/>
   </w:style>
-  <w:style w:type="character" w:customStyle="1" w:styleId="Heading1Char">
-    <w:name w:val="Heading 1 Char"/>
-    <w:basedOn w:val="DefaultParagraphFont"/>
-    <w:link w:val="Heading1"/>
+  <w:style w:type="character" w:customStyle="1" w:styleId="Kop1Char">
+    <w:name w:val="Kop 1 Char"/>
+    <w:basedOn w:val="Standaardalinea-lettertype"/>
+    <w:link w:val="Kop1"/>
     <w:uiPriority w:val="9"/>
     <w:rsid w:val="00EC075C"/>
     <w:rPr>
@@ -4862,10 +4798,10 @@
       <w:szCs w:val="32"/>
     </w:rPr>
   </w:style>
-  <w:style w:type="character" w:customStyle="1" w:styleId="Heading2Char">
-    <w:name w:val="Heading 2 Char"/>
-    <w:basedOn w:val="DefaultParagraphFont"/>
-    <w:link w:val="Heading2"/>
+  <w:style w:type="character" w:customStyle="1" w:styleId="Kop2Char">
+    <w:name w:val="Kop 2 Char"/>
+    <w:basedOn w:val="Standaardalinea-lettertype"/>
+    <w:link w:val="Kop2"/>
     <w:uiPriority w:val="9"/>
     <w:semiHidden/>
     <w:rsid w:val="00EC075C"/>
@@ -4876,11 +4812,11 @@
       <w:szCs w:val="26"/>
     </w:rPr>
   </w:style>
-  <w:style w:type="paragraph" w:styleId="Title">
+  <w:style w:type="paragraph" w:styleId="Titel">
     <w:name w:val="Title"/>
-    <w:basedOn w:val="Normal"/>
-    <w:next w:val="Normal"/>
-    <w:link w:val="TitleChar"/>
+    <w:basedOn w:val="Standaard"/>
+    <w:next w:val="Standaard"/>
+    <w:link w:val="TitelChar"/>
     <w:uiPriority w:val="10"/>
     <w:qFormat/>
     <w:rsid w:val="00EC075C"/>
@@ -4896,10 +4832,10 @@
       <w:szCs w:val="56"/>
     </w:rPr>
   </w:style>
-  <w:style w:type="character" w:customStyle="1" w:styleId="TitleChar">
-    <w:name w:val="Title Char"/>
-    <w:basedOn w:val="DefaultParagraphFont"/>
-    <w:link w:val="Title"/>
+  <w:style w:type="character" w:customStyle="1" w:styleId="TitelChar">
+    <w:name w:val="Titel Char"/>
+    <w:basedOn w:val="Standaardalinea-lettertype"/>
+    <w:link w:val="Titel"/>
     <w:uiPriority w:val="10"/>
     <w:rsid w:val="00EC075C"/>
     <w:rPr>
@@ -4910,10 +4846,10 @@
       <w:szCs w:val="56"/>
     </w:rPr>
   </w:style>
-  <w:style w:type="paragraph" w:styleId="TOCHeading">
+  <w:style w:type="paragraph" w:styleId="Kopvaninhoudsopgave">
     <w:name w:val="TOC Heading"/>
-    <w:basedOn w:val="Heading1"/>
-    <w:next w:val="Normal"/>
+    <w:basedOn w:val="Kop1"/>
+    <w:next w:val="Standaard"/>
     <w:uiPriority w:val="39"/>
     <w:unhideWhenUsed/>
     <w:qFormat/>
@@ -4926,10 +4862,10 @@
       <w:lang w:val="en-US"/>
     </w:rPr>
   </w:style>
-  <w:style w:type="paragraph" w:styleId="TOC2">
+  <w:style w:type="paragraph" w:styleId="Inhopg2">
     <w:name w:val="toc 2"/>
-    <w:basedOn w:val="Normal"/>
-    <w:next w:val="Normal"/>
+    <w:basedOn w:val="Standaard"/>
+    <w:next w:val="Standaard"/>
     <w:autoRedefine/>
     <w:uiPriority w:val="39"/>
     <w:unhideWhenUsed/>
@@ -4944,10 +4880,10 @@
       <w:lang w:val="en-US"/>
     </w:rPr>
   </w:style>
-  <w:style w:type="paragraph" w:styleId="TOC1">
+  <w:style w:type="paragraph" w:styleId="Inhopg1">
     <w:name w:val="toc 1"/>
-    <w:basedOn w:val="Normal"/>
-    <w:next w:val="Normal"/>
+    <w:basedOn w:val="Standaard"/>
+    <w:next w:val="Standaard"/>
     <w:autoRedefine/>
     <w:uiPriority w:val="39"/>
     <w:unhideWhenUsed/>
@@ -4961,10 +4897,10 @@
       <w:lang w:val="en-US"/>
     </w:rPr>
   </w:style>
-  <w:style w:type="paragraph" w:styleId="TOC3">
+  <w:style w:type="paragraph" w:styleId="Inhopg3">
     <w:name w:val="toc 3"/>
-    <w:basedOn w:val="Normal"/>
-    <w:next w:val="Normal"/>
+    <w:basedOn w:val="Standaard"/>
+    <w:next w:val="Standaard"/>
     <w:autoRedefine/>
     <w:uiPriority w:val="39"/>
     <w:unhideWhenUsed/>
@@ -4981,7 +4917,7 @@
   </w:style>
   <w:style w:type="character" w:styleId="Hyperlink">
     <w:name w:val="Hyperlink"/>
-    <w:basedOn w:val="DefaultParagraphFont"/>
+    <w:basedOn w:val="Standaardalinea-lettertype"/>
     <w:uiPriority w:val="99"/>
     <w:unhideWhenUsed/>
     <w:rsid w:val="00EC075C"/>
@@ -4990,9 +4926,9 @@
       <w:u w:val="single"/>
     </w:rPr>
   </w:style>
-  <w:style w:type="table" w:styleId="TableGrid">
+  <w:style w:type="table" w:styleId="Tabelraster">
     <w:name w:val="Table Grid"/>
-    <w:basedOn w:val="TableNormal"/>
+    <w:basedOn w:val="Standaardtabel"/>
     <w:uiPriority w:val="39"/>
     <w:rsid w:val="00A74C59"/>
     <w:pPr>
@@ -5009,9 +4945,9 @@
       </w:tblBorders>
     </w:tblPr>
   </w:style>
-  <w:style w:type="paragraph" w:styleId="ListParagraph">
+  <w:style w:type="paragraph" w:styleId="Lijstalinea">
     <w:name w:val="List Paragraph"/>
-    <w:basedOn w:val="Normal"/>
+    <w:basedOn w:val="Standaard"/>
     <w:uiPriority w:val="34"/>
     <w:qFormat/>
     <w:rsid w:val="00D86267"/>
@@ -5020,10 +4956,10 @@
       <w:contextualSpacing/>
     </w:pPr>
   </w:style>
-  <w:style w:type="paragraph" w:styleId="BalloonText">
+  <w:style w:type="paragraph" w:styleId="Ballontekst">
     <w:name w:val="Balloon Text"/>
-    <w:basedOn w:val="Normal"/>
-    <w:link w:val="BalloonTextChar"/>
+    <w:basedOn w:val="Standaard"/>
+    <w:link w:val="BallontekstChar"/>
     <w:uiPriority w:val="99"/>
     <w:semiHidden/>
     <w:unhideWhenUsed/>
@@ -5037,10 +4973,10 @@
       <w:szCs w:val="18"/>
     </w:rPr>
   </w:style>
-  <w:style w:type="character" w:customStyle="1" w:styleId="BalloonTextChar">
-    <w:name w:val="Balloon Text Char"/>
-    <w:basedOn w:val="DefaultParagraphFont"/>
-    <w:link w:val="BalloonText"/>
+  <w:style w:type="character" w:customStyle="1" w:styleId="BallontekstChar">
+    <w:name w:val="Ballontekst Char"/>
+    <w:basedOn w:val="Standaardalinea-lettertype"/>
+    <w:link w:val="Ballontekst"/>
     <w:uiPriority w:val="99"/>
     <w:semiHidden/>
     <w:rsid w:val="00321A74"/>
@@ -5338,7 +5274,7 @@
 </file>
 
 <file path=customXml/itemProps2.xml><?xml version="1.0" encoding="utf-8"?>
-<ds:datastoreItem xmlns:ds="http://schemas.openxmlformats.org/officeDocument/2006/customXml" ds:itemID="{CD3FEE03-76D3-4C31-B835-28B3090857BE}">
+<ds:datastoreItem xmlns:ds="http://schemas.openxmlformats.org/officeDocument/2006/customXml" ds:itemID="{63FABD6D-1EC3-4B84-BE2E-778FCFC0C9F3}">
   <ds:schemaRefs>
     <ds:schemaRef ds:uri="http://schemas.openxmlformats.org/officeDocument/2006/bibliography"/>
   </ds:schemaRefs>

</xml_diff>